<commit_message>
UAT release 1.5, clinical context issue fix
</commit_message>
<xml_diff>
--- a/inst/clinical_context/Investigation_of_Possible_T-Cell_Lymphoma.docx
+++ b/inst/clinical_context/Investigation_of_Possible_T-Cell_Lymphoma.docx
@@ -4,7 +4,6 @@
   <w:body>
     <w:p>
       <w:pPr>
-        <w:spacing w:after="0"/>
         <w:rPr>
           <w:rFonts w:ascii="Calibri" w:hAnsi="Calibri" w:cs="Calibri"/>
           <w:noProof/>
@@ -59,43 +58,14 @@
               <w:rPr>
                 <w:rFonts w:cs="Calibri"/>
               </w:rPr>
-              <w:t xml:space="preserve">cLINICAL UTILITY OF </w:t>
-            </w:r>
-            <w:r>
-              <w:rPr>
-                <w:rFonts w:cs="Calibri"/>
-              </w:rPr>
-              <w:t>MOLECULAR</w:t>
-            </w:r>
-            <w:r>
-              <w:rPr>
-                <w:rFonts w:cs="Calibri"/>
-              </w:rPr>
-              <w:t xml:space="preserve"> TESTING IN </w:t>
+              <w:t xml:space="preserve">cLINICAL UTILITY OF MOLECULAR TESTING IN </w:t>
             </w:r>
             <w:r>
               <w:rPr>
                 <w:rFonts w:cs="Calibri"/>
               </w:rPr>
               <w:br/>
-            </w:r>
-            <w:r>
-              <w:rPr>
-                <w:rFonts w:cs="Calibri"/>
-              </w:rPr>
-              <w:t xml:space="preserve">THE </w:t>
-            </w:r>
-            <w:r>
-              <w:rPr>
-                <w:rFonts w:cs="Calibri"/>
-              </w:rPr>
-              <w:t>INVESTIGATION OF POSSIBLE</w:t>
-            </w:r>
-            <w:r>
-              <w:rPr>
-                <w:rFonts w:cs="Calibri"/>
-              </w:rPr>
-              <w:t xml:space="preserve"> T-CELL LYMPHOMA</w:t>
+              <w:t>THE INVESTIGATION OF POSSIBLE T-CELL LYMPHOMA</w:t>
             </w:r>
           </w:p>
           <w:p>
@@ -115,6 +85,12 @@
           <w:p>
             <w:pPr>
               <w:pStyle w:val="CLIN3BULLETPOINTS"/>
+              <w:numPr>
+                <w:ilvl w:val="0"/>
+                <w:numId w:val="1"/>
+              </w:numPr>
+              <w:spacing w:line="240" w:lineRule="auto"/>
+              <w:ind w:left="714"/>
               <w:rPr>
                 <w:rFonts w:cs="Calibri"/>
               </w:rPr>
@@ -123,18 +99,18 @@
               <w:rPr>
                 <w:rFonts w:cs="Calibri"/>
               </w:rPr>
-              <w:t>The differentiation of reactive and malignant T-cell processes can be difficult based on histological features alone</w:t>
-            </w:r>
-            <w:r>
-              <w:rPr>
-                <w:rFonts w:cs="Calibri"/>
-              </w:rPr>
-              <w:t>.</w:t>
+              <w:t>The differentiation of reactive and malignant T-cell processes can be difficult based on histological features alone.</w:t>
             </w:r>
           </w:p>
           <w:p>
             <w:pPr>
               <w:pStyle w:val="CLIN3BULLETPOINTS"/>
+              <w:numPr>
+                <w:ilvl w:val="0"/>
+                <w:numId w:val="1"/>
+              </w:numPr>
+              <w:spacing w:line="240" w:lineRule="auto"/>
+              <w:ind w:left="714"/>
               <w:rPr>
                 <w:rFonts w:cs="Calibri"/>
               </w:rPr>
@@ -143,31 +119,7 @@
               <w:rPr>
                 <w:rFonts w:cs="Calibri"/>
               </w:rPr>
-              <w:t xml:space="preserve">Historically, T-cell receptor gene rearrangement studies have been performed however these generally lack </w:t>
-            </w:r>
-            <w:r>
-              <w:rPr>
-                <w:rFonts w:cs="Calibri"/>
-              </w:rPr>
-              <w:t xml:space="preserve">sufficient </w:t>
-            </w:r>
-            <w:r>
-              <w:rPr>
-                <w:rFonts w:cs="Calibri"/>
-              </w:rPr>
-              <w:t xml:space="preserve">sensitivity and specificity to </w:t>
-            </w:r>
-            <w:r>
-              <w:rPr>
-                <w:rFonts w:cs="Calibri"/>
-              </w:rPr>
-              <w:t xml:space="preserve">reliably </w:t>
-            </w:r>
-            <w:r>
-              <w:rPr>
-                <w:rFonts w:cs="Calibri"/>
-              </w:rPr>
-              <w:t>distinguish reactive from clonal (and oligoclonal) T-cell proliferations</w:t>
+              <w:t>Historically, T-cell receptor gene rearrangement studies have been performed however these generally lack sufficient sensitivity and specificity to reliably distinguish reactive from clonal (and oligoclonal) T-cell proliferations</w:t>
             </w:r>
             <w:r>
               <w:rPr>
@@ -502,6 +454,12 @@
           <w:p>
             <w:pPr>
               <w:pStyle w:val="CLIN3BULLETPOINTS"/>
+              <w:numPr>
+                <w:ilvl w:val="0"/>
+                <w:numId w:val="1"/>
+              </w:numPr>
+              <w:spacing w:line="240" w:lineRule="auto"/>
+              <w:ind w:left="714"/>
               <w:rPr>
                 <w:rFonts w:cs="Calibri"/>
               </w:rPr>
@@ -510,13 +468,7 @@
               <w:rPr>
                 <w:rFonts w:cs="Calibri"/>
               </w:rPr>
-              <w:t>As well as serving as markers of a clonal process within the specimen, t</w:t>
-            </w:r>
-            <w:r>
-              <w:rPr>
-                <w:rFonts w:cs="Calibri"/>
-              </w:rPr>
-              <w:t xml:space="preserve">he detection of variants in </w:t>
+              <w:t xml:space="preserve">As well as serving as markers of a clonal process within the specimen, the detection of variants in </w:t>
             </w:r>
             <w:r>
               <w:rPr>
@@ -646,13 +598,7 @@
               <w:rPr>
                 <w:rFonts w:cs="Calibri"/>
               </w:rPr>
-              <w:t xml:space="preserve"> on this panel support a diagnosis of T-cell lymphoma</w:t>
-            </w:r>
-            <w:r>
-              <w:rPr>
-                <w:rFonts w:cs="Calibri"/>
-              </w:rPr>
-              <w:t xml:space="preserve"> and aid subclassification</w:t>
+              <w:t xml:space="preserve"> on this panel support a diagnosis of T-cell lymphoma and aid subclassification</w:t>
             </w:r>
             <w:r>
               <w:rPr>
@@ -695,6 +641,12 @@
           <w:p>
             <w:pPr>
               <w:pStyle w:val="CLIN3BULLETPOINTS"/>
+              <w:numPr>
+                <w:ilvl w:val="0"/>
+                <w:numId w:val="1"/>
+              </w:numPr>
+              <w:spacing w:line="240" w:lineRule="auto"/>
+              <w:ind w:left="714"/>
               <w:rPr>
                 <w:rFonts w:cs="Calibri"/>
               </w:rPr>
@@ -703,31 +655,7 @@
               <w:rPr>
                 <w:rFonts w:cs="Calibri"/>
               </w:rPr>
-              <w:t xml:space="preserve">Whilst the absence of variants detected in the genes </w:t>
-            </w:r>
-            <w:r>
-              <w:rPr>
-                <w:rFonts w:cs="Calibri"/>
-              </w:rPr>
-              <w:t xml:space="preserve">listed </w:t>
-            </w:r>
-            <w:r>
-              <w:rPr>
-                <w:rFonts w:cs="Calibri"/>
-              </w:rPr>
-              <w:t xml:space="preserve">above </w:t>
-            </w:r>
-            <w:r>
-              <w:rPr>
-                <w:rFonts w:cs="Calibri"/>
-              </w:rPr>
-              <w:t xml:space="preserve">in </w:t>
-            </w:r>
-            <w:r>
-              <w:rPr>
-                <w:rFonts w:cs="Calibri"/>
-              </w:rPr>
-              <w:t>this assay make T-cell lymphoma less likely, investigation of further genomic markers of T-cell lymphoma should be considered including other gene mutations (</w:t>
+              <w:t>Whilst the absence of variants detected in the genes listed above in this assay make T-cell lymphoma less likely, investigation of further genomic markers of T-cell lymphoma should be considered including other gene mutations (</w:t>
             </w:r>
             <w:r>
               <w:rPr>
@@ -779,31 +707,7 @@
               <w:rPr>
                 <w:rFonts w:cs="Calibri"/>
               </w:rPr>
-              <w:t xml:space="preserve"> </w:t>
-            </w:r>
-            <w:r>
-              <w:rPr>
-                <w:rFonts w:cs="Calibri"/>
-              </w:rPr>
-              <w:t>inv(14)(q11q32) in T-PLL</w:t>
-            </w:r>
-            <w:r>
-              <w:rPr>
-                <w:rFonts w:cs="Calibri"/>
-              </w:rPr>
-              <w:t>)</w:t>
-            </w:r>
-            <w:r>
-              <w:rPr>
-                <w:rFonts w:cs="Calibri"/>
-              </w:rPr>
-              <w:t xml:space="preserve"> </w:t>
-            </w:r>
-            <w:r>
-              <w:rPr>
-                <w:rFonts w:cs="Calibri"/>
-              </w:rPr>
-              <w:t xml:space="preserve">depending on clinicopathological context. </w:t>
+              <w:t xml:space="preserve"> inv(14)(q11q32) in T-PLL) depending on clinicopathological context. </w:t>
             </w:r>
           </w:p>
           <w:p>
@@ -1015,6 +919,15 @@
               </w:rPr>
               <w:fldChar w:fldCharType="end"/>
             </w:r>
+          </w:p>
+          <w:p>
+            <w:pPr>
+              <w:pStyle w:val="CLIN4"/>
+              <w:rPr>
+                <w:rFonts w:cs="Calibri"/>
+                <w:szCs w:val="12"/>
+              </w:rPr>
+            </w:pPr>
           </w:p>
         </w:tc>
       </w:tr>
@@ -1030,12 +943,6 @@
       </w:pPr>
     </w:p>
     <w:sectPr>
-      <w:headerReference w:type="even" r:id="rId7"/>
-      <w:headerReference w:type="default" r:id="rId8"/>
-      <w:footerReference w:type="even" r:id="rId9"/>
-      <w:footerReference w:type="default" r:id="rId10"/>
-      <w:headerReference w:type="first" r:id="rId11"/>
-      <w:footerReference w:type="first" r:id="rId12"/>
       <w:pgSz w:w="11900" w:h="16840"/>
       <w:pgMar w:top="1674" w:right="851" w:bottom="1134" w:left="851" w:header="680" w:footer="851" w:gutter="0"/>
       <w:cols w:space="708"/>
@@ -1048,9 +955,6 @@
 <w:endnotes xmlns:wpc="http://schemas.microsoft.com/office/word/2010/wordprocessingCanvas" xmlns:cx="http://schemas.microsoft.com/office/drawing/2014/chartex" xmlns:cx1="http://schemas.microsoft.com/office/drawing/2015/9/8/chartex" xmlns:cx2="http://schemas.microsoft.com/office/drawing/2015/10/21/chartex" xmlns:cx3="http://schemas.microsoft.com/office/drawing/2016/5/9/chartex" xmlns:cx4="http://schemas.microsoft.com/office/drawing/2016/5/10/chartex" xmlns:cx5="http://schemas.microsoft.com/office/drawing/2016/5/11/chartex" xmlns:cx6="http://schemas.microsoft.com/office/drawing/2016/5/12/chartex" xmlns:cx7="http://schemas.microsoft.com/office/drawing/2016/5/13/chartex" xmlns:cx8="http://schemas.microsoft.com/office/drawing/2016/5/14/chartex" xmlns:mc="http://schemas.openxmlformats.org/markup-compatibility/2006" xmlns:aink="http://schemas.microsoft.com/office/drawing/2016/ink" xmlns:am3d="http://schemas.microsoft.com/office/drawing/2017/model3d" xmlns:o="urn:schemas-microsoft-com:office:office" xmlns:oel="http://schemas.microsoft.com/office/2019/extlst" xmlns:r="http://schemas.openxmlformats.org/officeDocument/2006/relationships" xmlns:m="http://schemas.openxmlformats.org/officeDocument/2006/math" xmlns:v="urn:schemas-microsoft-com:vml" xmlns:wp14="http://schemas.microsoft.com/office/word/2010/wordprocessingDrawing" xmlns:wp="http://schemas.openxmlformats.org/drawingml/2006/wordprocessingDrawing" xmlns:w10="urn:schemas-microsoft-com:office:word" xmlns:w="http://schemas.openxmlformats.org/wordprocessingml/2006/main" xmlns:w14="http://schemas.microsoft.com/office/word/2010/wordml" xmlns:w15="http://schemas.microsoft.com/office/word/2012/wordml" xmlns:w16cex="http://schemas.microsoft.com/office/word/2018/wordml/cex" xmlns:w16cid="http://schemas.microsoft.com/office/word/2016/wordml/cid" xmlns:w16="http://schemas.microsoft.com/office/word/2018/wordml" xmlns:w16sdtdh="http://schemas.microsoft.com/office/word/2020/wordml/sdtdatahash" xmlns:w16se="http://schemas.microsoft.com/office/word/2015/wordml/symex" xmlns:wpg="http://schemas.microsoft.com/office/word/2010/wordprocessingGroup" xmlns:wpi="http://schemas.microsoft.com/office/word/2010/wordprocessingInk" xmlns:wne="http://schemas.microsoft.com/office/word/2006/wordml" xmlns:wps="http://schemas.microsoft.com/office/word/2010/wordprocessingShape" mc:Ignorable="w14 w15 w16se w16cid w16 w16cex w16sdtdh wp14">
   <w:endnote w:type="separator" w:id="-1">
     <w:p>
-      <w:pPr>
-        <w:spacing w:after="0" w:line="240" w:lineRule="auto"/>
-      </w:pPr>
       <w:r>
         <w:separator/>
       </w:r>
@@ -1058,9 +962,6 @@
   </w:endnote>
   <w:endnote w:type="continuationSeparator" w:id="0">
     <w:p>
-      <w:pPr>
-        <w:spacing w:after="0" w:line="240" w:lineRule="auto"/>
-      </w:pPr>
       <w:r>
         <w:continuationSeparator/>
       </w:r>
@@ -1069,50 +970,10 @@
 </w:endnotes>
 </file>
 
-<file path=word/footer1.xml><?xml version="1.0" encoding="utf-8"?>
-<w:ftr xmlns:wpc="http://schemas.microsoft.com/office/word/2010/wordprocessingCanvas" xmlns:cx="http://schemas.microsoft.com/office/drawing/2014/chartex" xmlns:cx1="http://schemas.microsoft.com/office/drawing/2015/9/8/chartex" xmlns:cx2="http://schemas.microsoft.com/office/drawing/2015/10/21/chartex" xmlns:cx3="http://schemas.microsoft.com/office/drawing/2016/5/9/chartex" xmlns:cx4="http://schemas.microsoft.com/office/drawing/2016/5/10/chartex" xmlns:cx5="http://schemas.microsoft.com/office/drawing/2016/5/11/chartex" xmlns:cx6="http://schemas.microsoft.com/office/drawing/2016/5/12/chartex" xmlns:cx7="http://schemas.microsoft.com/office/drawing/2016/5/13/chartex" xmlns:cx8="http://schemas.microsoft.com/office/drawing/2016/5/14/chartex" xmlns:mc="http://schemas.openxmlformats.org/markup-compatibility/2006" xmlns:aink="http://schemas.microsoft.com/office/drawing/2016/ink" xmlns:am3d="http://schemas.microsoft.com/office/drawing/2017/model3d" xmlns:o="urn:schemas-microsoft-com:office:office" xmlns:oel="http://schemas.microsoft.com/office/2019/extlst" xmlns:r="http://schemas.openxmlformats.org/officeDocument/2006/relationships" xmlns:m="http://schemas.openxmlformats.org/officeDocument/2006/math" xmlns:v="urn:schemas-microsoft-com:vml" xmlns:wp14="http://schemas.microsoft.com/office/word/2010/wordprocessingDrawing" xmlns:wp="http://schemas.openxmlformats.org/drawingml/2006/wordprocessingDrawing" xmlns:w10="urn:schemas-microsoft-com:office:word" xmlns:w="http://schemas.openxmlformats.org/wordprocessingml/2006/main" xmlns:w14="http://schemas.microsoft.com/office/word/2010/wordml" xmlns:w15="http://schemas.microsoft.com/office/word/2012/wordml" xmlns:w16cex="http://schemas.microsoft.com/office/word/2018/wordml/cex" xmlns:w16cid="http://schemas.microsoft.com/office/word/2016/wordml/cid" xmlns:w16="http://schemas.microsoft.com/office/word/2018/wordml" xmlns:w16sdtdh="http://schemas.microsoft.com/office/word/2020/wordml/sdtdatahash" xmlns:w16se="http://schemas.microsoft.com/office/word/2015/wordml/symex" xmlns:wpg="http://schemas.microsoft.com/office/word/2010/wordprocessingGroup" xmlns:wpi="http://schemas.microsoft.com/office/word/2010/wordprocessingInk" xmlns:wne="http://schemas.microsoft.com/office/word/2006/wordml" xmlns:wps="http://schemas.microsoft.com/office/word/2010/wordprocessingShape" mc:Ignorable="w14 w15 w16se w16cid w16 w16cex w16sdtdh wp14">
-  <w:p>
-    <w:pPr>
-      <w:pStyle w:val="Footer"/>
-    </w:pPr>
-  </w:p>
-</w:ftr>
-</file>
-
-<file path=word/footer2.xml><?xml version="1.0" encoding="utf-8"?>
-<w:ftr xmlns:wpc="http://schemas.microsoft.com/office/word/2010/wordprocessingCanvas" xmlns:cx="http://schemas.microsoft.com/office/drawing/2014/chartex" xmlns:cx1="http://schemas.microsoft.com/office/drawing/2015/9/8/chartex" xmlns:cx2="http://schemas.microsoft.com/office/drawing/2015/10/21/chartex" xmlns:cx3="http://schemas.microsoft.com/office/drawing/2016/5/9/chartex" xmlns:cx4="http://schemas.microsoft.com/office/drawing/2016/5/10/chartex" xmlns:cx5="http://schemas.microsoft.com/office/drawing/2016/5/11/chartex" xmlns:cx6="http://schemas.microsoft.com/office/drawing/2016/5/12/chartex" xmlns:cx7="http://schemas.microsoft.com/office/drawing/2016/5/13/chartex" xmlns:cx8="http://schemas.microsoft.com/office/drawing/2016/5/14/chartex" xmlns:mc="http://schemas.openxmlformats.org/markup-compatibility/2006" xmlns:aink="http://schemas.microsoft.com/office/drawing/2016/ink" xmlns:am3d="http://schemas.microsoft.com/office/drawing/2017/model3d" xmlns:o="urn:schemas-microsoft-com:office:office" xmlns:oel="http://schemas.microsoft.com/office/2019/extlst" xmlns:r="http://schemas.openxmlformats.org/officeDocument/2006/relationships" xmlns:m="http://schemas.openxmlformats.org/officeDocument/2006/math" xmlns:v="urn:schemas-microsoft-com:vml" xmlns:wp14="http://schemas.microsoft.com/office/word/2010/wordprocessingDrawing" xmlns:wp="http://schemas.openxmlformats.org/drawingml/2006/wordprocessingDrawing" xmlns:w10="urn:schemas-microsoft-com:office:word" xmlns:w="http://schemas.openxmlformats.org/wordprocessingml/2006/main" xmlns:w14="http://schemas.microsoft.com/office/word/2010/wordml" xmlns:w15="http://schemas.microsoft.com/office/word/2012/wordml" xmlns:w16cex="http://schemas.microsoft.com/office/word/2018/wordml/cex" xmlns:w16cid="http://schemas.microsoft.com/office/word/2016/wordml/cid" xmlns:w16="http://schemas.microsoft.com/office/word/2018/wordml" xmlns:w16sdtdh="http://schemas.microsoft.com/office/word/2020/wordml/sdtdatahash" xmlns:w16se="http://schemas.microsoft.com/office/word/2015/wordml/symex" xmlns:wpg="http://schemas.microsoft.com/office/word/2010/wordprocessingGroup" xmlns:wpi="http://schemas.microsoft.com/office/word/2010/wordprocessingInk" xmlns:wne="http://schemas.microsoft.com/office/word/2006/wordml" xmlns:wps="http://schemas.microsoft.com/office/word/2010/wordprocessingShape" mc:Ignorable="w14 w15 w16se w16cid w16 w16cex w16sdtdh wp14">
-  <w:p>
-    <w:pPr>
-      <w:pStyle w:val="Footer"/>
-      <w:tabs>
-        <w:tab w:val="clear" w:pos="8640"/>
-        <w:tab w:val="right" w:pos="10198"/>
-      </w:tabs>
-      <w:rPr>
-        <w:sz w:val="20"/>
-      </w:rPr>
-    </w:pPr>
-  </w:p>
-</w:ftr>
-</file>
-
-<file path=word/footer3.xml><?xml version="1.0" encoding="utf-8"?>
-<w:ftr xmlns:wpc="http://schemas.microsoft.com/office/word/2010/wordprocessingCanvas" xmlns:cx="http://schemas.microsoft.com/office/drawing/2014/chartex" xmlns:cx1="http://schemas.microsoft.com/office/drawing/2015/9/8/chartex" xmlns:cx2="http://schemas.microsoft.com/office/drawing/2015/10/21/chartex" xmlns:cx3="http://schemas.microsoft.com/office/drawing/2016/5/9/chartex" xmlns:cx4="http://schemas.microsoft.com/office/drawing/2016/5/10/chartex" xmlns:cx5="http://schemas.microsoft.com/office/drawing/2016/5/11/chartex" xmlns:cx6="http://schemas.microsoft.com/office/drawing/2016/5/12/chartex" xmlns:cx7="http://schemas.microsoft.com/office/drawing/2016/5/13/chartex" xmlns:cx8="http://schemas.microsoft.com/office/drawing/2016/5/14/chartex" xmlns:mc="http://schemas.openxmlformats.org/markup-compatibility/2006" xmlns:aink="http://schemas.microsoft.com/office/drawing/2016/ink" xmlns:am3d="http://schemas.microsoft.com/office/drawing/2017/model3d" xmlns:o="urn:schemas-microsoft-com:office:office" xmlns:oel="http://schemas.microsoft.com/office/2019/extlst" xmlns:r="http://schemas.openxmlformats.org/officeDocument/2006/relationships" xmlns:m="http://schemas.openxmlformats.org/officeDocument/2006/math" xmlns:v="urn:schemas-microsoft-com:vml" xmlns:wp14="http://schemas.microsoft.com/office/word/2010/wordprocessingDrawing" xmlns:wp="http://schemas.openxmlformats.org/drawingml/2006/wordprocessingDrawing" xmlns:w10="urn:schemas-microsoft-com:office:word" xmlns:w="http://schemas.openxmlformats.org/wordprocessingml/2006/main" xmlns:w14="http://schemas.microsoft.com/office/word/2010/wordml" xmlns:w15="http://schemas.microsoft.com/office/word/2012/wordml" xmlns:w16cex="http://schemas.microsoft.com/office/word/2018/wordml/cex" xmlns:w16cid="http://schemas.microsoft.com/office/word/2016/wordml/cid" xmlns:w16="http://schemas.microsoft.com/office/word/2018/wordml" xmlns:w16sdtdh="http://schemas.microsoft.com/office/word/2020/wordml/sdtdatahash" xmlns:w16se="http://schemas.microsoft.com/office/word/2015/wordml/symex" xmlns:wpg="http://schemas.microsoft.com/office/word/2010/wordprocessingGroup" xmlns:wpi="http://schemas.microsoft.com/office/word/2010/wordprocessingInk" xmlns:wne="http://schemas.microsoft.com/office/word/2006/wordml" xmlns:wps="http://schemas.microsoft.com/office/word/2010/wordprocessingShape" mc:Ignorable="w14 w15 w16se w16cid w16 w16cex w16sdtdh wp14">
-  <w:p>
-    <w:pPr>
-      <w:pStyle w:val="Footer"/>
-    </w:pPr>
-  </w:p>
-</w:ftr>
-</file>
-
 <file path=word/footnotes.xml><?xml version="1.0" encoding="utf-8"?>
 <w:footnotes xmlns:wpc="http://schemas.microsoft.com/office/word/2010/wordprocessingCanvas" xmlns:cx="http://schemas.microsoft.com/office/drawing/2014/chartex" xmlns:cx1="http://schemas.microsoft.com/office/drawing/2015/9/8/chartex" xmlns:cx2="http://schemas.microsoft.com/office/drawing/2015/10/21/chartex" xmlns:cx3="http://schemas.microsoft.com/office/drawing/2016/5/9/chartex" xmlns:cx4="http://schemas.microsoft.com/office/drawing/2016/5/10/chartex" xmlns:cx5="http://schemas.microsoft.com/office/drawing/2016/5/11/chartex" xmlns:cx6="http://schemas.microsoft.com/office/drawing/2016/5/12/chartex" xmlns:cx7="http://schemas.microsoft.com/office/drawing/2016/5/13/chartex" xmlns:cx8="http://schemas.microsoft.com/office/drawing/2016/5/14/chartex" xmlns:mc="http://schemas.openxmlformats.org/markup-compatibility/2006" xmlns:aink="http://schemas.microsoft.com/office/drawing/2016/ink" xmlns:am3d="http://schemas.microsoft.com/office/drawing/2017/model3d" xmlns:o="urn:schemas-microsoft-com:office:office" xmlns:oel="http://schemas.microsoft.com/office/2019/extlst" xmlns:r="http://schemas.openxmlformats.org/officeDocument/2006/relationships" xmlns:m="http://schemas.openxmlformats.org/officeDocument/2006/math" xmlns:v="urn:schemas-microsoft-com:vml" xmlns:wp14="http://schemas.microsoft.com/office/word/2010/wordprocessingDrawing" xmlns:wp="http://schemas.openxmlformats.org/drawingml/2006/wordprocessingDrawing" xmlns:w10="urn:schemas-microsoft-com:office:word" xmlns:w="http://schemas.openxmlformats.org/wordprocessingml/2006/main" xmlns:w14="http://schemas.microsoft.com/office/word/2010/wordml" xmlns:w15="http://schemas.microsoft.com/office/word/2012/wordml" xmlns:w16cex="http://schemas.microsoft.com/office/word/2018/wordml/cex" xmlns:w16cid="http://schemas.microsoft.com/office/word/2016/wordml/cid" xmlns:w16="http://schemas.microsoft.com/office/word/2018/wordml" xmlns:w16sdtdh="http://schemas.microsoft.com/office/word/2020/wordml/sdtdatahash" xmlns:w16se="http://schemas.microsoft.com/office/word/2015/wordml/symex" xmlns:wpg="http://schemas.microsoft.com/office/word/2010/wordprocessingGroup" xmlns:wpi="http://schemas.microsoft.com/office/word/2010/wordprocessingInk" xmlns:wne="http://schemas.microsoft.com/office/word/2006/wordml" xmlns:wps="http://schemas.microsoft.com/office/word/2010/wordprocessingShape" mc:Ignorable="w14 w15 w16se w16cid w16 w16cex w16sdtdh wp14">
   <w:footnote w:type="separator" w:id="-1">
     <w:p>
-      <w:pPr>
-        <w:spacing w:after="0" w:line="240" w:lineRule="auto"/>
-      </w:pPr>
       <w:r>
         <w:separator/>
       </w:r>
@@ -1120,45 +981,12 @@
   </w:footnote>
   <w:footnote w:type="continuationSeparator" w:id="0">
     <w:p>
-      <w:pPr>
-        <w:spacing w:after="0" w:line="240" w:lineRule="auto"/>
-      </w:pPr>
       <w:r>
         <w:continuationSeparator/>
       </w:r>
     </w:p>
   </w:footnote>
 </w:footnotes>
-</file>
-
-<file path=word/header1.xml><?xml version="1.0" encoding="utf-8"?>
-<w:hdr xmlns:wpc="http://schemas.microsoft.com/office/word/2010/wordprocessingCanvas" xmlns:cx="http://schemas.microsoft.com/office/drawing/2014/chartex" xmlns:cx1="http://schemas.microsoft.com/office/drawing/2015/9/8/chartex" xmlns:cx2="http://schemas.microsoft.com/office/drawing/2015/10/21/chartex" xmlns:cx3="http://schemas.microsoft.com/office/drawing/2016/5/9/chartex" xmlns:cx4="http://schemas.microsoft.com/office/drawing/2016/5/10/chartex" xmlns:cx5="http://schemas.microsoft.com/office/drawing/2016/5/11/chartex" xmlns:cx6="http://schemas.microsoft.com/office/drawing/2016/5/12/chartex" xmlns:cx7="http://schemas.microsoft.com/office/drawing/2016/5/13/chartex" xmlns:cx8="http://schemas.microsoft.com/office/drawing/2016/5/14/chartex" xmlns:mc="http://schemas.openxmlformats.org/markup-compatibility/2006" xmlns:aink="http://schemas.microsoft.com/office/drawing/2016/ink" xmlns:am3d="http://schemas.microsoft.com/office/drawing/2017/model3d" xmlns:o="urn:schemas-microsoft-com:office:office" xmlns:oel="http://schemas.microsoft.com/office/2019/extlst" xmlns:r="http://schemas.openxmlformats.org/officeDocument/2006/relationships" xmlns:m="http://schemas.openxmlformats.org/officeDocument/2006/math" xmlns:v="urn:schemas-microsoft-com:vml" xmlns:wp14="http://schemas.microsoft.com/office/word/2010/wordprocessingDrawing" xmlns:wp="http://schemas.openxmlformats.org/drawingml/2006/wordprocessingDrawing" xmlns:w10="urn:schemas-microsoft-com:office:word" xmlns:w="http://schemas.openxmlformats.org/wordprocessingml/2006/main" xmlns:w14="http://schemas.microsoft.com/office/word/2010/wordml" xmlns:w15="http://schemas.microsoft.com/office/word/2012/wordml" xmlns:w16cex="http://schemas.microsoft.com/office/word/2018/wordml/cex" xmlns:w16cid="http://schemas.microsoft.com/office/word/2016/wordml/cid" xmlns:w16="http://schemas.microsoft.com/office/word/2018/wordml" xmlns:w16sdtdh="http://schemas.microsoft.com/office/word/2020/wordml/sdtdatahash" xmlns:w16se="http://schemas.microsoft.com/office/word/2015/wordml/symex" xmlns:wpg="http://schemas.microsoft.com/office/word/2010/wordprocessingGroup" xmlns:wpi="http://schemas.microsoft.com/office/word/2010/wordprocessingInk" xmlns:wne="http://schemas.microsoft.com/office/word/2006/wordml" xmlns:wps="http://schemas.microsoft.com/office/word/2010/wordprocessingShape" mc:Ignorable="w14 w15 w16se w16cid w16 w16cex w16sdtdh wp14">
-  <w:p>
-    <w:pPr>
-      <w:pStyle w:val="Header"/>
-    </w:pPr>
-  </w:p>
-</w:hdr>
-</file>
-
-<file path=word/header2.xml><?xml version="1.0" encoding="utf-8"?>
-<w:hdr xmlns:wpc="http://schemas.microsoft.com/office/word/2010/wordprocessingCanvas" xmlns:cx="http://schemas.microsoft.com/office/drawing/2014/chartex" xmlns:cx1="http://schemas.microsoft.com/office/drawing/2015/9/8/chartex" xmlns:cx2="http://schemas.microsoft.com/office/drawing/2015/10/21/chartex" xmlns:cx3="http://schemas.microsoft.com/office/drawing/2016/5/9/chartex" xmlns:cx4="http://schemas.microsoft.com/office/drawing/2016/5/10/chartex" xmlns:cx5="http://schemas.microsoft.com/office/drawing/2016/5/11/chartex" xmlns:cx6="http://schemas.microsoft.com/office/drawing/2016/5/12/chartex" xmlns:cx7="http://schemas.microsoft.com/office/drawing/2016/5/13/chartex" xmlns:cx8="http://schemas.microsoft.com/office/drawing/2016/5/14/chartex" xmlns:mc="http://schemas.openxmlformats.org/markup-compatibility/2006" xmlns:aink="http://schemas.microsoft.com/office/drawing/2016/ink" xmlns:am3d="http://schemas.microsoft.com/office/drawing/2017/model3d" xmlns:o="urn:schemas-microsoft-com:office:office" xmlns:oel="http://schemas.microsoft.com/office/2019/extlst" xmlns:r="http://schemas.openxmlformats.org/officeDocument/2006/relationships" xmlns:m="http://schemas.openxmlformats.org/officeDocument/2006/math" xmlns:v="urn:schemas-microsoft-com:vml" xmlns:wp14="http://schemas.microsoft.com/office/word/2010/wordprocessingDrawing" xmlns:wp="http://schemas.openxmlformats.org/drawingml/2006/wordprocessingDrawing" xmlns:w10="urn:schemas-microsoft-com:office:word" xmlns:w="http://schemas.openxmlformats.org/wordprocessingml/2006/main" xmlns:w14="http://schemas.microsoft.com/office/word/2010/wordml" xmlns:w15="http://schemas.microsoft.com/office/word/2012/wordml" xmlns:w16cex="http://schemas.microsoft.com/office/word/2018/wordml/cex" xmlns:w16cid="http://schemas.microsoft.com/office/word/2016/wordml/cid" xmlns:w16="http://schemas.microsoft.com/office/word/2018/wordml" xmlns:w16sdtdh="http://schemas.microsoft.com/office/word/2020/wordml/sdtdatahash" xmlns:w16se="http://schemas.microsoft.com/office/word/2015/wordml/symex" xmlns:wpg="http://schemas.microsoft.com/office/word/2010/wordprocessingGroup" xmlns:wpi="http://schemas.microsoft.com/office/word/2010/wordprocessingInk" xmlns:wne="http://schemas.microsoft.com/office/word/2006/wordml" xmlns:wps="http://schemas.microsoft.com/office/word/2010/wordprocessingShape" mc:Ignorable="w14 w15 w16se w16cid w16 w16cex w16sdtdh wp14">
-  <w:p>
-    <w:pPr>
-      <w:pStyle w:val="Header"/>
-    </w:pPr>
-  </w:p>
-</w:hdr>
-</file>
-
-<file path=word/header3.xml><?xml version="1.0" encoding="utf-8"?>
-<w:hdr xmlns:wpc="http://schemas.microsoft.com/office/word/2010/wordprocessingCanvas" xmlns:cx="http://schemas.microsoft.com/office/drawing/2014/chartex" xmlns:cx1="http://schemas.microsoft.com/office/drawing/2015/9/8/chartex" xmlns:cx2="http://schemas.microsoft.com/office/drawing/2015/10/21/chartex" xmlns:cx3="http://schemas.microsoft.com/office/drawing/2016/5/9/chartex" xmlns:cx4="http://schemas.microsoft.com/office/drawing/2016/5/10/chartex" xmlns:cx5="http://schemas.microsoft.com/office/drawing/2016/5/11/chartex" xmlns:cx6="http://schemas.microsoft.com/office/drawing/2016/5/12/chartex" xmlns:cx7="http://schemas.microsoft.com/office/drawing/2016/5/13/chartex" xmlns:cx8="http://schemas.microsoft.com/office/drawing/2016/5/14/chartex" xmlns:mc="http://schemas.openxmlformats.org/markup-compatibility/2006" xmlns:aink="http://schemas.microsoft.com/office/drawing/2016/ink" xmlns:am3d="http://schemas.microsoft.com/office/drawing/2017/model3d" xmlns:o="urn:schemas-microsoft-com:office:office" xmlns:oel="http://schemas.microsoft.com/office/2019/extlst" xmlns:r="http://schemas.openxmlformats.org/officeDocument/2006/relationships" xmlns:m="http://schemas.openxmlformats.org/officeDocument/2006/math" xmlns:v="urn:schemas-microsoft-com:vml" xmlns:wp14="http://schemas.microsoft.com/office/word/2010/wordprocessingDrawing" xmlns:wp="http://schemas.openxmlformats.org/drawingml/2006/wordprocessingDrawing" xmlns:w10="urn:schemas-microsoft-com:office:word" xmlns:w="http://schemas.openxmlformats.org/wordprocessingml/2006/main" xmlns:w14="http://schemas.microsoft.com/office/word/2010/wordml" xmlns:w15="http://schemas.microsoft.com/office/word/2012/wordml" xmlns:w16cex="http://schemas.microsoft.com/office/word/2018/wordml/cex" xmlns:w16cid="http://schemas.microsoft.com/office/word/2016/wordml/cid" xmlns:w16="http://schemas.microsoft.com/office/word/2018/wordml" xmlns:w16sdtdh="http://schemas.microsoft.com/office/word/2020/wordml/sdtdatahash" xmlns:w16se="http://schemas.microsoft.com/office/word/2015/wordml/symex" xmlns:wpg="http://schemas.microsoft.com/office/word/2010/wordprocessingGroup" xmlns:wpi="http://schemas.microsoft.com/office/word/2010/wordprocessingInk" xmlns:wne="http://schemas.microsoft.com/office/word/2006/wordml" xmlns:wps="http://schemas.microsoft.com/office/word/2010/wordprocessingShape" mc:Ignorable="w14 w15 w16se w16cid w16 w16cex w16sdtdh wp14">
-  <w:p>
-    <w:pPr>
-      <w:pStyle w:val="Header"/>
-    </w:pPr>
-  </w:p>
-</w:hdr>
 </file>
 
 <file path=word/numbering.xml><?xml version="1.0" encoding="utf-8"?>
@@ -1174,7 +1002,7 @@
       <w:lvlText w:val=""/>
       <w:lvlJc w:val="left"/>
       <w:pPr>
-        <w:ind w:left="714" w:hanging="360"/>
+        <w:ind w:left="360" w:hanging="360"/>
       </w:pPr>
       <w:rPr>
         <w:rFonts w:ascii="Symbol" w:hAnsi="Symbol" w:hint="default"/>
@@ -1186,7 +1014,7 @@
       <w:lvlText w:val="o"/>
       <w:lvlJc w:val="left"/>
       <w:pPr>
-        <w:ind w:left="1434" w:hanging="360"/>
+        <w:ind w:left="1080" w:hanging="360"/>
       </w:pPr>
       <w:rPr>
         <w:rFonts w:ascii="Courier New" w:hAnsi="Courier New" w:cs="Courier New" w:hint="default"/>
@@ -1198,7 +1026,7 @@
       <w:lvlText w:val=""/>
       <w:lvlJc w:val="left"/>
       <w:pPr>
-        <w:ind w:left="2154" w:hanging="360"/>
+        <w:ind w:left="1800" w:hanging="360"/>
       </w:pPr>
       <w:rPr>
         <w:rFonts w:ascii="Wingdings" w:hAnsi="Wingdings" w:hint="default"/>
@@ -1210,7 +1038,7 @@
       <w:lvlText w:val=""/>
       <w:lvlJc w:val="left"/>
       <w:pPr>
-        <w:ind w:left="2874" w:hanging="360"/>
+        <w:ind w:left="2520" w:hanging="360"/>
       </w:pPr>
       <w:rPr>
         <w:rFonts w:ascii="Symbol" w:hAnsi="Symbol" w:hint="default"/>
@@ -1222,7 +1050,7 @@
       <w:lvlText w:val="o"/>
       <w:lvlJc w:val="left"/>
       <w:pPr>
-        <w:ind w:left="3594" w:hanging="360"/>
+        <w:ind w:left="3240" w:hanging="360"/>
       </w:pPr>
       <w:rPr>
         <w:rFonts w:ascii="Courier New" w:hAnsi="Courier New" w:cs="Courier New" w:hint="default"/>
@@ -1234,7 +1062,7 @@
       <w:lvlText w:val=""/>
       <w:lvlJc w:val="left"/>
       <w:pPr>
-        <w:ind w:left="4314" w:hanging="360"/>
+        <w:ind w:left="3960" w:hanging="360"/>
       </w:pPr>
       <w:rPr>
         <w:rFonts w:ascii="Wingdings" w:hAnsi="Wingdings" w:hint="default"/>
@@ -1246,7 +1074,7 @@
       <w:lvlText w:val=""/>
       <w:lvlJc w:val="left"/>
       <w:pPr>
-        <w:ind w:left="5034" w:hanging="360"/>
+        <w:ind w:left="4680" w:hanging="360"/>
       </w:pPr>
       <w:rPr>
         <w:rFonts w:ascii="Symbol" w:hAnsi="Symbol" w:hint="default"/>
@@ -1258,7 +1086,7 @@
       <w:lvlText w:val="o"/>
       <w:lvlJc w:val="left"/>
       <w:pPr>
-        <w:ind w:left="5754" w:hanging="360"/>
+        <w:ind w:left="5400" w:hanging="360"/>
       </w:pPr>
       <w:rPr>
         <w:rFonts w:ascii="Courier New" w:hAnsi="Courier New" w:cs="Courier New" w:hint="default"/>
@@ -1270,7 +1098,7 @@
       <w:lvlText w:val=""/>
       <w:lvlJc w:val="left"/>
       <w:pPr>
-        <w:ind w:left="6474" w:hanging="360"/>
+        <w:ind w:left="6120" w:hanging="360"/>
       </w:pPr>
       <w:rPr>
         <w:rFonts w:ascii="Wingdings" w:hAnsi="Wingdings" w:hint="default"/>
@@ -1278,6 +1106,259 @@
     </w:lvl>
   </w:abstractNum>
   <w:abstractNum w:abstractNumId="1" w15:restartNumberingAfterBreak="0">
+    <w:nsid w:val="15353EB2"/>
+    <w:multiLevelType w:val="hybridMultilevel"/>
+    <w:tmpl w:val="8D06C446"/>
+    <w:lvl w:ilvl="0" w:tplc="DCB0D5E8">
+      <w:start w:val="1"/>
+      <w:numFmt w:val="bullet"/>
+      <w:lvlText w:val=""/>
+      <w:lvlJc w:val="left"/>
+      <w:pPr>
+        <w:ind w:left="720" w:hanging="360"/>
+      </w:pPr>
+      <w:rPr>
+        <w:rFonts w:ascii="Symbol" w:hAnsi="Symbol" w:hint="default"/>
+      </w:rPr>
+    </w:lvl>
+    <w:lvl w:ilvl="1" w:tplc="0C090003" w:tentative="1">
+      <w:start w:val="1"/>
+      <w:numFmt w:val="bullet"/>
+      <w:lvlText w:val="o"/>
+      <w:lvlJc w:val="left"/>
+      <w:pPr>
+        <w:ind w:left="1440" w:hanging="360"/>
+      </w:pPr>
+      <w:rPr>
+        <w:rFonts w:ascii="Courier New" w:hAnsi="Courier New" w:cs="Courier New" w:hint="default"/>
+      </w:rPr>
+    </w:lvl>
+    <w:lvl w:ilvl="2" w:tplc="0C090005" w:tentative="1">
+      <w:start w:val="1"/>
+      <w:numFmt w:val="bullet"/>
+      <w:lvlText w:val=""/>
+      <w:lvlJc w:val="left"/>
+      <w:pPr>
+        <w:ind w:left="2160" w:hanging="360"/>
+      </w:pPr>
+      <w:rPr>
+        <w:rFonts w:ascii="Wingdings" w:hAnsi="Wingdings" w:hint="default"/>
+      </w:rPr>
+    </w:lvl>
+    <w:lvl w:ilvl="3" w:tplc="0C090001" w:tentative="1">
+      <w:start w:val="1"/>
+      <w:numFmt w:val="bullet"/>
+      <w:lvlText w:val=""/>
+      <w:lvlJc w:val="left"/>
+      <w:pPr>
+        <w:ind w:left="2880" w:hanging="360"/>
+      </w:pPr>
+      <w:rPr>
+        <w:rFonts w:ascii="Symbol" w:hAnsi="Symbol" w:hint="default"/>
+      </w:rPr>
+    </w:lvl>
+    <w:lvl w:ilvl="4" w:tplc="0C090003" w:tentative="1">
+      <w:start w:val="1"/>
+      <w:numFmt w:val="bullet"/>
+      <w:lvlText w:val="o"/>
+      <w:lvlJc w:val="left"/>
+      <w:pPr>
+        <w:ind w:left="3600" w:hanging="360"/>
+      </w:pPr>
+      <w:rPr>
+        <w:rFonts w:ascii="Courier New" w:hAnsi="Courier New" w:cs="Courier New" w:hint="default"/>
+      </w:rPr>
+    </w:lvl>
+    <w:lvl w:ilvl="5" w:tplc="0C090005" w:tentative="1">
+      <w:start w:val="1"/>
+      <w:numFmt w:val="bullet"/>
+      <w:lvlText w:val=""/>
+      <w:lvlJc w:val="left"/>
+      <w:pPr>
+        <w:ind w:left="4320" w:hanging="360"/>
+      </w:pPr>
+      <w:rPr>
+        <w:rFonts w:ascii="Wingdings" w:hAnsi="Wingdings" w:hint="default"/>
+      </w:rPr>
+    </w:lvl>
+    <w:lvl w:ilvl="6" w:tplc="0C090001" w:tentative="1">
+      <w:start w:val="1"/>
+      <w:numFmt w:val="bullet"/>
+      <w:lvlText w:val=""/>
+      <w:lvlJc w:val="left"/>
+      <w:pPr>
+        <w:ind w:left="5040" w:hanging="360"/>
+      </w:pPr>
+      <w:rPr>
+        <w:rFonts w:ascii="Symbol" w:hAnsi="Symbol" w:hint="default"/>
+      </w:rPr>
+    </w:lvl>
+    <w:lvl w:ilvl="7" w:tplc="0C090003" w:tentative="1">
+      <w:start w:val="1"/>
+      <w:numFmt w:val="bullet"/>
+      <w:lvlText w:val="o"/>
+      <w:lvlJc w:val="left"/>
+      <w:pPr>
+        <w:ind w:left="5760" w:hanging="360"/>
+      </w:pPr>
+      <w:rPr>
+        <w:rFonts w:ascii="Courier New" w:hAnsi="Courier New" w:cs="Courier New" w:hint="default"/>
+      </w:rPr>
+    </w:lvl>
+    <w:lvl w:ilvl="8" w:tplc="0C090005" w:tentative="1">
+      <w:start w:val="1"/>
+      <w:numFmt w:val="bullet"/>
+      <w:lvlText w:val=""/>
+      <w:lvlJc w:val="left"/>
+      <w:pPr>
+        <w:ind w:left="6480" w:hanging="360"/>
+      </w:pPr>
+      <w:rPr>
+        <w:rFonts w:ascii="Wingdings" w:hAnsi="Wingdings" w:hint="default"/>
+      </w:rPr>
+    </w:lvl>
+  </w:abstractNum>
+  <w:abstractNum w:abstractNumId="2" w15:restartNumberingAfterBreak="0">
+    <w:nsid w:val="16364FAB"/>
+    <w:multiLevelType w:val="hybridMultilevel"/>
+    <w:tmpl w:val="2646B74C"/>
+    <w:lvl w:ilvl="0" w:tplc="40043768">
+      <w:start w:val="1"/>
+      <w:numFmt w:val="bullet"/>
+      <w:lvlText w:val=""/>
+      <w:lvlJc w:val="left"/>
+      <w:pPr>
+        <w:tabs>
+          <w:tab w:val="num" w:pos="360"/>
+        </w:tabs>
+        <w:ind w:left="360" w:hanging="360"/>
+      </w:pPr>
+      <w:rPr>
+        <w:rFonts w:ascii="Symbol" w:hAnsi="Symbol" w:hint="default"/>
+      </w:rPr>
+    </w:lvl>
+    <w:lvl w:ilvl="1" w:tplc="FE98B134" w:tentative="1">
+      <w:start w:val="1"/>
+      <w:numFmt w:val="bullet"/>
+      <w:lvlText w:val="o"/>
+      <w:lvlJc w:val="left"/>
+      <w:pPr>
+        <w:tabs>
+          <w:tab w:val="num" w:pos="1080"/>
+        </w:tabs>
+        <w:ind w:left="1080" w:hanging="360"/>
+      </w:pPr>
+      <w:rPr>
+        <w:rFonts w:ascii="Courier New" w:hAnsi="Courier New" w:hint="default"/>
+      </w:rPr>
+    </w:lvl>
+    <w:lvl w:ilvl="2" w:tplc="C64E1A14" w:tentative="1">
+      <w:start w:val="1"/>
+      <w:numFmt w:val="bullet"/>
+      <w:lvlText w:val=""/>
+      <w:lvlJc w:val="left"/>
+      <w:pPr>
+        <w:tabs>
+          <w:tab w:val="num" w:pos="1800"/>
+        </w:tabs>
+        <w:ind w:left="1800" w:hanging="360"/>
+      </w:pPr>
+      <w:rPr>
+        <w:rFonts w:ascii="Wingdings" w:hAnsi="Wingdings" w:hint="default"/>
+      </w:rPr>
+    </w:lvl>
+    <w:lvl w:ilvl="3" w:tplc="DE7848EE" w:tentative="1">
+      <w:start w:val="1"/>
+      <w:numFmt w:val="bullet"/>
+      <w:lvlText w:val=""/>
+      <w:lvlJc w:val="left"/>
+      <w:pPr>
+        <w:tabs>
+          <w:tab w:val="num" w:pos="2520"/>
+        </w:tabs>
+        <w:ind w:left="2520" w:hanging="360"/>
+      </w:pPr>
+      <w:rPr>
+        <w:rFonts w:ascii="Symbol" w:hAnsi="Symbol" w:hint="default"/>
+      </w:rPr>
+    </w:lvl>
+    <w:lvl w:ilvl="4" w:tplc="24FE959C" w:tentative="1">
+      <w:start w:val="1"/>
+      <w:numFmt w:val="bullet"/>
+      <w:lvlText w:val="o"/>
+      <w:lvlJc w:val="left"/>
+      <w:pPr>
+        <w:tabs>
+          <w:tab w:val="num" w:pos="3240"/>
+        </w:tabs>
+        <w:ind w:left="3240" w:hanging="360"/>
+      </w:pPr>
+      <w:rPr>
+        <w:rFonts w:ascii="Courier New" w:hAnsi="Courier New" w:hint="default"/>
+      </w:rPr>
+    </w:lvl>
+    <w:lvl w:ilvl="5" w:tplc="FB884A3C" w:tentative="1">
+      <w:start w:val="1"/>
+      <w:numFmt w:val="bullet"/>
+      <w:lvlText w:val=""/>
+      <w:lvlJc w:val="left"/>
+      <w:pPr>
+        <w:tabs>
+          <w:tab w:val="num" w:pos="3960"/>
+        </w:tabs>
+        <w:ind w:left="3960" w:hanging="360"/>
+      </w:pPr>
+      <w:rPr>
+        <w:rFonts w:ascii="Wingdings" w:hAnsi="Wingdings" w:hint="default"/>
+      </w:rPr>
+    </w:lvl>
+    <w:lvl w:ilvl="6" w:tplc="30269C34" w:tentative="1">
+      <w:start w:val="1"/>
+      <w:numFmt w:val="bullet"/>
+      <w:lvlText w:val=""/>
+      <w:lvlJc w:val="left"/>
+      <w:pPr>
+        <w:tabs>
+          <w:tab w:val="num" w:pos="4680"/>
+        </w:tabs>
+        <w:ind w:left="4680" w:hanging="360"/>
+      </w:pPr>
+      <w:rPr>
+        <w:rFonts w:ascii="Symbol" w:hAnsi="Symbol" w:hint="default"/>
+      </w:rPr>
+    </w:lvl>
+    <w:lvl w:ilvl="7" w:tplc="E528CB26" w:tentative="1">
+      <w:start w:val="1"/>
+      <w:numFmt w:val="bullet"/>
+      <w:lvlText w:val="o"/>
+      <w:lvlJc w:val="left"/>
+      <w:pPr>
+        <w:tabs>
+          <w:tab w:val="num" w:pos="5400"/>
+        </w:tabs>
+        <w:ind w:left="5400" w:hanging="360"/>
+      </w:pPr>
+      <w:rPr>
+        <w:rFonts w:ascii="Courier New" w:hAnsi="Courier New" w:hint="default"/>
+      </w:rPr>
+    </w:lvl>
+    <w:lvl w:ilvl="8" w:tplc="EBDACE80" w:tentative="1">
+      <w:start w:val="1"/>
+      <w:numFmt w:val="bullet"/>
+      <w:lvlText w:val=""/>
+      <w:lvlJc w:val="left"/>
+      <w:pPr>
+        <w:tabs>
+          <w:tab w:val="num" w:pos="6120"/>
+        </w:tabs>
+        <w:ind w:left="6120" w:hanging="360"/>
+      </w:pPr>
+      <w:rPr>
+        <w:rFonts w:ascii="Wingdings" w:hAnsi="Wingdings" w:hint="default"/>
+      </w:rPr>
+    </w:lvl>
+  </w:abstractNum>
+  <w:abstractNum w:abstractNumId="3" w15:restartNumberingAfterBreak="0">
     <w:nsid w:val="1FDF66A0"/>
     <w:multiLevelType w:val="hybridMultilevel"/>
     <w:tmpl w:val="A21C82CC"/>
@@ -1390,13 +1471,403 @@
       </w:rPr>
     </w:lvl>
   </w:abstractNum>
-  <w:num w:numId="1" w16cid:durableId="1759058911">
+  <w:abstractNum w:abstractNumId="4" w15:restartNumberingAfterBreak="0">
+    <w:nsid w:val="2300005C"/>
+    <w:multiLevelType w:val="hybridMultilevel"/>
+    <w:tmpl w:val="1042F088"/>
+    <w:lvl w:ilvl="0" w:tplc="0C090001">
+      <w:start w:val="1"/>
+      <w:numFmt w:val="bullet"/>
+      <w:lvlText w:val=""/>
+      <w:lvlJc w:val="left"/>
+      <w:pPr>
+        <w:ind w:left="720" w:hanging="360"/>
+      </w:pPr>
+      <w:rPr>
+        <w:rFonts w:ascii="Symbol" w:hAnsi="Symbol" w:hint="default"/>
+      </w:rPr>
+    </w:lvl>
+    <w:lvl w:ilvl="1" w:tplc="0C090003">
+      <w:start w:val="1"/>
+      <w:numFmt w:val="bullet"/>
+      <w:lvlText w:val="o"/>
+      <w:lvlJc w:val="left"/>
+      <w:pPr>
+        <w:ind w:left="1440" w:hanging="360"/>
+      </w:pPr>
+      <w:rPr>
+        <w:rFonts w:ascii="Courier New" w:hAnsi="Courier New" w:cs="Courier New" w:hint="default"/>
+      </w:rPr>
+    </w:lvl>
+    <w:lvl w:ilvl="2" w:tplc="0C090005" w:tentative="1">
+      <w:start w:val="1"/>
+      <w:numFmt w:val="bullet"/>
+      <w:lvlText w:val=""/>
+      <w:lvlJc w:val="left"/>
+      <w:pPr>
+        <w:ind w:left="2160" w:hanging="360"/>
+      </w:pPr>
+      <w:rPr>
+        <w:rFonts w:ascii="Wingdings" w:hAnsi="Wingdings" w:hint="default"/>
+      </w:rPr>
+    </w:lvl>
+    <w:lvl w:ilvl="3" w:tplc="0C090001" w:tentative="1">
+      <w:start w:val="1"/>
+      <w:numFmt w:val="bullet"/>
+      <w:lvlText w:val=""/>
+      <w:lvlJc w:val="left"/>
+      <w:pPr>
+        <w:ind w:left="2880" w:hanging="360"/>
+      </w:pPr>
+      <w:rPr>
+        <w:rFonts w:ascii="Symbol" w:hAnsi="Symbol" w:hint="default"/>
+      </w:rPr>
+    </w:lvl>
+    <w:lvl w:ilvl="4" w:tplc="0C090003" w:tentative="1">
+      <w:start w:val="1"/>
+      <w:numFmt w:val="bullet"/>
+      <w:lvlText w:val="o"/>
+      <w:lvlJc w:val="left"/>
+      <w:pPr>
+        <w:ind w:left="3600" w:hanging="360"/>
+      </w:pPr>
+      <w:rPr>
+        <w:rFonts w:ascii="Courier New" w:hAnsi="Courier New" w:cs="Courier New" w:hint="default"/>
+      </w:rPr>
+    </w:lvl>
+    <w:lvl w:ilvl="5" w:tplc="0C090005" w:tentative="1">
+      <w:start w:val="1"/>
+      <w:numFmt w:val="bullet"/>
+      <w:lvlText w:val=""/>
+      <w:lvlJc w:val="left"/>
+      <w:pPr>
+        <w:ind w:left="4320" w:hanging="360"/>
+      </w:pPr>
+      <w:rPr>
+        <w:rFonts w:ascii="Wingdings" w:hAnsi="Wingdings" w:hint="default"/>
+      </w:rPr>
+    </w:lvl>
+    <w:lvl w:ilvl="6" w:tplc="0C090001" w:tentative="1">
+      <w:start w:val="1"/>
+      <w:numFmt w:val="bullet"/>
+      <w:lvlText w:val=""/>
+      <w:lvlJc w:val="left"/>
+      <w:pPr>
+        <w:ind w:left="5040" w:hanging="360"/>
+      </w:pPr>
+      <w:rPr>
+        <w:rFonts w:ascii="Symbol" w:hAnsi="Symbol" w:hint="default"/>
+      </w:rPr>
+    </w:lvl>
+    <w:lvl w:ilvl="7" w:tplc="0C090003" w:tentative="1">
+      <w:start w:val="1"/>
+      <w:numFmt w:val="bullet"/>
+      <w:lvlText w:val="o"/>
+      <w:lvlJc w:val="left"/>
+      <w:pPr>
+        <w:ind w:left="5760" w:hanging="360"/>
+      </w:pPr>
+      <w:rPr>
+        <w:rFonts w:ascii="Courier New" w:hAnsi="Courier New" w:cs="Courier New" w:hint="default"/>
+      </w:rPr>
+    </w:lvl>
+    <w:lvl w:ilvl="8" w:tplc="0C090005" w:tentative="1">
+      <w:start w:val="1"/>
+      <w:numFmt w:val="bullet"/>
+      <w:lvlText w:val=""/>
+      <w:lvlJc w:val="left"/>
+      <w:pPr>
+        <w:ind w:left="6480" w:hanging="360"/>
+      </w:pPr>
+      <w:rPr>
+        <w:rFonts w:ascii="Wingdings" w:hAnsi="Wingdings" w:hint="default"/>
+      </w:rPr>
+    </w:lvl>
+  </w:abstractNum>
+  <w:abstractNum w:abstractNumId="5" w15:restartNumberingAfterBreak="0">
+    <w:nsid w:val="36D6790A"/>
+    <w:multiLevelType w:val="hybridMultilevel"/>
+    <w:tmpl w:val="85242428"/>
+    <w:lvl w:ilvl="0" w:tplc="0C090001">
+      <w:start w:val="1"/>
+      <w:numFmt w:val="bullet"/>
+      <w:lvlText w:val=""/>
+      <w:lvlJc w:val="left"/>
+      <w:pPr>
+        <w:ind w:left="720" w:hanging="360"/>
+      </w:pPr>
+      <w:rPr>
+        <w:rFonts w:ascii="Symbol" w:hAnsi="Symbol" w:hint="default"/>
+      </w:rPr>
+    </w:lvl>
+    <w:lvl w:ilvl="1" w:tplc="0C090003" w:tentative="1">
+      <w:start w:val="1"/>
+      <w:numFmt w:val="bullet"/>
+      <w:lvlText w:val="o"/>
+      <w:lvlJc w:val="left"/>
+      <w:pPr>
+        <w:ind w:left="1440" w:hanging="360"/>
+      </w:pPr>
+      <w:rPr>
+        <w:rFonts w:ascii="Courier New" w:hAnsi="Courier New" w:cs="Courier New" w:hint="default"/>
+      </w:rPr>
+    </w:lvl>
+    <w:lvl w:ilvl="2" w:tplc="0C090005" w:tentative="1">
+      <w:start w:val="1"/>
+      <w:numFmt w:val="bullet"/>
+      <w:lvlText w:val=""/>
+      <w:lvlJc w:val="left"/>
+      <w:pPr>
+        <w:ind w:left="2160" w:hanging="360"/>
+      </w:pPr>
+      <w:rPr>
+        <w:rFonts w:ascii="Wingdings" w:hAnsi="Wingdings" w:hint="default"/>
+      </w:rPr>
+    </w:lvl>
+    <w:lvl w:ilvl="3" w:tplc="0C090001" w:tentative="1">
+      <w:start w:val="1"/>
+      <w:numFmt w:val="bullet"/>
+      <w:lvlText w:val=""/>
+      <w:lvlJc w:val="left"/>
+      <w:pPr>
+        <w:ind w:left="2880" w:hanging="360"/>
+      </w:pPr>
+      <w:rPr>
+        <w:rFonts w:ascii="Symbol" w:hAnsi="Symbol" w:hint="default"/>
+      </w:rPr>
+    </w:lvl>
+    <w:lvl w:ilvl="4" w:tplc="0C090003" w:tentative="1">
+      <w:start w:val="1"/>
+      <w:numFmt w:val="bullet"/>
+      <w:lvlText w:val="o"/>
+      <w:lvlJc w:val="left"/>
+      <w:pPr>
+        <w:ind w:left="3600" w:hanging="360"/>
+      </w:pPr>
+      <w:rPr>
+        <w:rFonts w:ascii="Courier New" w:hAnsi="Courier New" w:cs="Courier New" w:hint="default"/>
+      </w:rPr>
+    </w:lvl>
+    <w:lvl w:ilvl="5" w:tplc="0C090005" w:tentative="1">
+      <w:start w:val="1"/>
+      <w:numFmt w:val="bullet"/>
+      <w:lvlText w:val=""/>
+      <w:lvlJc w:val="left"/>
+      <w:pPr>
+        <w:ind w:left="4320" w:hanging="360"/>
+      </w:pPr>
+      <w:rPr>
+        <w:rFonts w:ascii="Wingdings" w:hAnsi="Wingdings" w:hint="default"/>
+      </w:rPr>
+    </w:lvl>
+    <w:lvl w:ilvl="6" w:tplc="0C090001" w:tentative="1">
+      <w:start w:val="1"/>
+      <w:numFmt w:val="bullet"/>
+      <w:lvlText w:val=""/>
+      <w:lvlJc w:val="left"/>
+      <w:pPr>
+        <w:ind w:left="5040" w:hanging="360"/>
+      </w:pPr>
+      <w:rPr>
+        <w:rFonts w:ascii="Symbol" w:hAnsi="Symbol" w:hint="default"/>
+      </w:rPr>
+    </w:lvl>
+    <w:lvl w:ilvl="7" w:tplc="0C090003" w:tentative="1">
+      <w:start w:val="1"/>
+      <w:numFmt w:val="bullet"/>
+      <w:lvlText w:val="o"/>
+      <w:lvlJc w:val="left"/>
+      <w:pPr>
+        <w:ind w:left="5760" w:hanging="360"/>
+      </w:pPr>
+      <w:rPr>
+        <w:rFonts w:ascii="Courier New" w:hAnsi="Courier New" w:cs="Courier New" w:hint="default"/>
+      </w:rPr>
+    </w:lvl>
+    <w:lvl w:ilvl="8" w:tplc="0C090005" w:tentative="1">
+      <w:start w:val="1"/>
+      <w:numFmt w:val="bullet"/>
+      <w:lvlText w:val=""/>
+      <w:lvlJc w:val="left"/>
+      <w:pPr>
+        <w:ind w:left="6480" w:hanging="360"/>
+      </w:pPr>
+      <w:rPr>
+        <w:rFonts w:ascii="Wingdings" w:hAnsi="Wingdings" w:hint="default"/>
+      </w:rPr>
+    </w:lvl>
+  </w:abstractNum>
+  <w:abstractNum w:abstractNumId="6" w15:restartNumberingAfterBreak="0">
+    <w:nsid w:val="49E52636"/>
+    <w:multiLevelType w:val="multilevel"/>
+    <w:tmpl w:val="50B20C2A"/>
+    <w:lvl w:ilvl="0">
+      <w:start w:val="1"/>
+      <w:numFmt w:val="bullet"/>
+      <w:lvlText w:val=""/>
+      <w:lvlJc w:val="left"/>
+      <w:pPr>
+        <w:tabs>
+          <w:tab w:val="num" w:pos="720"/>
+        </w:tabs>
+        <w:ind w:left="720" w:hanging="360"/>
+      </w:pPr>
+      <w:rPr>
+        <w:rFonts w:ascii="Symbol" w:hAnsi="Symbol" w:hint="default"/>
+        <w:sz w:val="20"/>
+      </w:rPr>
+    </w:lvl>
+    <w:lvl w:ilvl="1" w:tentative="1">
+      <w:start w:val="1"/>
+      <w:numFmt w:val="bullet"/>
+      <w:lvlText w:val="o"/>
+      <w:lvlJc w:val="left"/>
+      <w:pPr>
+        <w:tabs>
+          <w:tab w:val="num" w:pos="1440"/>
+        </w:tabs>
+        <w:ind w:left="1440" w:hanging="360"/>
+      </w:pPr>
+      <w:rPr>
+        <w:rFonts w:ascii="Courier New" w:hAnsi="Courier New" w:hint="default"/>
+        <w:sz w:val="20"/>
+      </w:rPr>
+    </w:lvl>
+    <w:lvl w:ilvl="2" w:tentative="1">
+      <w:start w:val="1"/>
+      <w:numFmt w:val="bullet"/>
+      <w:lvlText w:val=""/>
+      <w:lvlJc w:val="left"/>
+      <w:pPr>
+        <w:tabs>
+          <w:tab w:val="num" w:pos="2160"/>
+        </w:tabs>
+        <w:ind w:left="2160" w:hanging="360"/>
+      </w:pPr>
+      <w:rPr>
+        <w:rFonts w:ascii="Wingdings" w:hAnsi="Wingdings" w:hint="default"/>
+        <w:sz w:val="20"/>
+      </w:rPr>
+    </w:lvl>
+    <w:lvl w:ilvl="3" w:tentative="1">
+      <w:start w:val="1"/>
+      <w:numFmt w:val="bullet"/>
+      <w:lvlText w:val=""/>
+      <w:lvlJc w:val="left"/>
+      <w:pPr>
+        <w:tabs>
+          <w:tab w:val="num" w:pos="2880"/>
+        </w:tabs>
+        <w:ind w:left="2880" w:hanging="360"/>
+      </w:pPr>
+      <w:rPr>
+        <w:rFonts w:ascii="Wingdings" w:hAnsi="Wingdings" w:hint="default"/>
+        <w:sz w:val="20"/>
+      </w:rPr>
+    </w:lvl>
+    <w:lvl w:ilvl="4" w:tentative="1">
+      <w:start w:val="1"/>
+      <w:numFmt w:val="bullet"/>
+      <w:lvlText w:val=""/>
+      <w:lvlJc w:val="left"/>
+      <w:pPr>
+        <w:tabs>
+          <w:tab w:val="num" w:pos="3600"/>
+        </w:tabs>
+        <w:ind w:left="3600" w:hanging="360"/>
+      </w:pPr>
+      <w:rPr>
+        <w:rFonts w:ascii="Wingdings" w:hAnsi="Wingdings" w:hint="default"/>
+        <w:sz w:val="20"/>
+      </w:rPr>
+    </w:lvl>
+    <w:lvl w:ilvl="5" w:tentative="1">
+      <w:start w:val="1"/>
+      <w:numFmt w:val="bullet"/>
+      <w:lvlText w:val=""/>
+      <w:lvlJc w:val="left"/>
+      <w:pPr>
+        <w:tabs>
+          <w:tab w:val="num" w:pos="4320"/>
+        </w:tabs>
+        <w:ind w:left="4320" w:hanging="360"/>
+      </w:pPr>
+      <w:rPr>
+        <w:rFonts w:ascii="Wingdings" w:hAnsi="Wingdings" w:hint="default"/>
+        <w:sz w:val="20"/>
+      </w:rPr>
+    </w:lvl>
+    <w:lvl w:ilvl="6" w:tentative="1">
+      <w:start w:val="1"/>
+      <w:numFmt w:val="bullet"/>
+      <w:lvlText w:val=""/>
+      <w:lvlJc w:val="left"/>
+      <w:pPr>
+        <w:tabs>
+          <w:tab w:val="num" w:pos="5040"/>
+        </w:tabs>
+        <w:ind w:left="5040" w:hanging="360"/>
+      </w:pPr>
+      <w:rPr>
+        <w:rFonts w:ascii="Wingdings" w:hAnsi="Wingdings" w:hint="default"/>
+        <w:sz w:val="20"/>
+      </w:rPr>
+    </w:lvl>
+    <w:lvl w:ilvl="7" w:tentative="1">
+      <w:start w:val="1"/>
+      <w:numFmt w:val="bullet"/>
+      <w:lvlText w:val=""/>
+      <w:lvlJc w:val="left"/>
+      <w:pPr>
+        <w:tabs>
+          <w:tab w:val="num" w:pos="5760"/>
+        </w:tabs>
+        <w:ind w:left="5760" w:hanging="360"/>
+      </w:pPr>
+      <w:rPr>
+        <w:rFonts w:ascii="Wingdings" w:hAnsi="Wingdings" w:hint="default"/>
+        <w:sz w:val="20"/>
+      </w:rPr>
+    </w:lvl>
+    <w:lvl w:ilvl="8" w:tentative="1">
+      <w:start w:val="1"/>
+      <w:numFmt w:val="bullet"/>
+      <w:lvlText w:val=""/>
+      <w:lvlJc w:val="left"/>
+      <w:pPr>
+        <w:tabs>
+          <w:tab w:val="num" w:pos="6480"/>
+        </w:tabs>
+        <w:ind w:left="6480" w:hanging="360"/>
+      </w:pPr>
+      <w:rPr>
+        <w:rFonts w:ascii="Wingdings" w:hAnsi="Wingdings" w:hint="default"/>
+        <w:sz w:val="20"/>
+      </w:rPr>
+    </w:lvl>
+  </w:abstractNum>
+  <w:num w:numId="1" w16cid:durableId="1593467023">
     <w:abstractNumId w:val="0"/>
   </w:num>
-  <w:num w:numId="2" w16cid:durableId="433403615">
+  <w:num w:numId="2" w16cid:durableId="1807966009">
+    <w:abstractNumId w:val="3"/>
+  </w:num>
+  <w:num w:numId="3" w16cid:durableId="342703501">
     <w:abstractNumId w:val="1"/>
   </w:num>
-  <w:num w:numId="3" w16cid:durableId="1280450497">
+  <w:num w:numId="4" w16cid:durableId="362483130">
+    <w:abstractNumId w:val="4"/>
+  </w:num>
+  <w:num w:numId="5" w16cid:durableId="1995448960">
+    <w:abstractNumId w:val="5"/>
+  </w:num>
+  <w:num w:numId="6" w16cid:durableId="1485004075">
+    <w:abstractNumId w:val="6"/>
+  </w:num>
+  <w:num w:numId="7" w16cid:durableId="975796141">
+    <w:abstractNumId w:val="2"/>
+  </w:num>
+  <w:num w:numId="8" w16cid:durableId="1488084026">
     <w:abstractNumId w:val="0"/>
   </w:num>
 </w:numbering>
@@ -1800,6 +2271,15 @@
   <w:style w:type="paragraph" w:default="1" w:styleId="Normal">
     <w:name w:val="Normal"/>
     <w:qFormat/>
+    <w:rsid w:val="00B06B49"/>
+    <w:pPr>
+      <w:spacing w:after="0" w:line="240" w:lineRule="auto"/>
+    </w:pPr>
+    <w:rPr>
+      <w:rFonts w:ascii="Cambria" w:eastAsia="MS Mincho" w:hAnsi="Cambria" w:cs="Times New Roman"/>
+      <w:sz w:val="24"/>
+      <w:szCs w:val="24"/>
+    </w:rPr>
   </w:style>
   <w:style w:type="paragraph" w:styleId="Heading1">
     <w:name w:val="heading 1"/>
@@ -1811,7 +2291,7 @@
     <w:pPr>
       <w:keepNext/>
       <w:keepLines/>
-      <w:spacing w:before="240" w:after="0"/>
+      <w:spacing w:before="240"/>
       <w:outlineLvl w:val="0"/>
     </w:pPr>
     <w:rPr>
@@ -1833,7 +2313,7 @@
     <w:pPr>
       <w:keepNext/>
       <w:keepLines/>
-      <w:spacing w:before="40" w:after="0"/>
+      <w:spacing w:before="40"/>
       <w:outlineLvl w:val="1"/>
     </w:pPr>
     <w:rPr>
@@ -1882,12 +2362,8 @@
         <w:tab w:val="center" w:pos="4320"/>
         <w:tab w:val="right" w:pos="8640"/>
       </w:tabs>
-      <w:spacing w:after="0" w:line="240" w:lineRule="auto"/>
     </w:pPr>
     <w:rPr>
-      <w:rFonts w:ascii="Cambria" w:eastAsia="MS Mincho" w:hAnsi="Cambria" w:cs="Times New Roman"/>
-      <w:sz w:val="24"/>
-      <w:szCs w:val="24"/>
       <w:lang w:val="en-US"/>
     </w:rPr>
   </w:style>
@@ -1913,14 +2389,14 @@
     <w:rsid w:val="00F166A0"/>
     <w:pPr>
       <w:numPr>
-        <w:numId w:val="3"/>
+        <w:numId w:val="8"/>
       </w:numPr>
       <w:spacing w:after="80"/>
       <w:contextualSpacing/>
       <w:jc w:val="both"/>
     </w:pPr>
     <w:rPr>
-      <w:rFonts w:asciiTheme="majorHAnsi" w:eastAsia="MS Mincho" w:hAnsiTheme="majorHAnsi" w:cstheme="majorHAnsi"/>
+      <w:rFonts w:asciiTheme="majorHAnsi" w:hAnsiTheme="majorHAnsi" w:cstheme="majorHAnsi"/>
       <w:noProof/>
       <w:sz w:val="18"/>
       <w:szCs w:val="18"/>
@@ -1957,11 +2433,11 @@
     <w:basedOn w:val="Heading1"/>
     <w:link w:val="CLIN1HEADINGChar"/>
     <w:qFormat/>
-    <w:rsid w:val="00DA4E9E"/>
+    <w:rsid w:val="00AD0D95"/>
     <w:pPr>
       <w:keepNext w:val="0"/>
       <w:keepLines w:val="0"/>
-      <w:spacing w:before="0" w:after="120" w:line="240" w:lineRule="auto"/>
+      <w:spacing w:before="0" w:after="120"/>
       <w:jc w:val="center"/>
     </w:pPr>
     <w:rPr>
@@ -1977,11 +2453,11 @@
     <w:basedOn w:val="Heading2"/>
     <w:link w:val="CLIN2SUBHEADINGSChar"/>
     <w:qFormat/>
-    <w:rsid w:val="00DA4E9E"/>
+    <w:rsid w:val="00AD0D95"/>
     <w:pPr>
       <w:keepNext w:val="0"/>
       <w:keepLines w:val="0"/>
-      <w:spacing w:before="0" w:after="60" w:line="240" w:lineRule="auto"/>
+      <w:spacing w:before="0" w:after="60"/>
       <w:jc w:val="both"/>
     </w:pPr>
     <w:rPr>
@@ -1997,7 +2473,7 @@
     <w:name w:val="CLIN1(HEADING) Char"/>
     <w:basedOn w:val="Heading1Char"/>
     <w:link w:val="CLIN1HEADING"/>
-    <w:rsid w:val="00DA4E9E"/>
+    <w:rsid w:val="00AD0D95"/>
     <w:rPr>
       <w:rFonts w:ascii="Aptos" w:eastAsia="MS Mincho" w:hAnsi="Aptos" w:cstheme="majorHAnsi"/>
       <w:b/>
@@ -2012,7 +2488,10 @@
     <w:basedOn w:val="ListParagraph"/>
     <w:link w:val="CLIN3BULLETPOINTSChar"/>
     <w:qFormat/>
-    <w:rsid w:val="00DA4E9E"/>
+    <w:rsid w:val="00AD0D95"/>
+    <w:pPr>
+      <w:spacing w:line="259" w:lineRule="auto"/>
+    </w:pPr>
     <w:rPr>
       <w:rFonts w:ascii="Aptos" w:hAnsi="Aptos"/>
       <w:sz w:val="16"/>
@@ -2022,7 +2501,7 @@
     <w:name w:val="CLIN2(SUBHEADINGS) Char"/>
     <w:basedOn w:val="Heading2Char"/>
     <w:link w:val="CLIN2SUBHEADINGS"/>
-    <w:rsid w:val="00DA4E9E"/>
+    <w:rsid w:val="00AD0D95"/>
     <w:rPr>
       <w:rFonts w:ascii="Aptos" w:eastAsia="MS Mincho" w:hAnsi="Aptos" w:cstheme="majorHAnsi"/>
       <w:b/>
@@ -2037,23 +2516,21 @@
     <w:basedOn w:val="Normal"/>
     <w:link w:val="CLIN4Char"/>
     <w:qFormat/>
-    <w:rsid w:val="00DA4E9E"/>
+    <w:rsid w:val="00AD0D95"/>
     <w:pPr>
-      <w:spacing w:after="0" w:line="240" w:lineRule="auto"/>
       <w:jc w:val="both"/>
     </w:pPr>
     <w:rPr>
-      <w:rFonts w:ascii="Aptos" w:eastAsia="MS Mincho" w:hAnsi="Aptos" w:cs="Times New Roman"/>
+      <w:rFonts w:ascii="Aptos" w:hAnsi="Aptos"/>
       <w:noProof/>
       <w:sz w:val="11"/>
-      <w:szCs w:val="24"/>
     </w:rPr>
   </w:style>
   <w:style w:type="character" w:customStyle="1" w:styleId="CLIN3BULLETPOINTSChar">
     <w:name w:val="CLIN3(BULLET POINTS) Char"/>
     <w:basedOn w:val="DefaultParagraphFont"/>
     <w:link w:val="CLIN3BULLETPOINTS"/>
-    <w:rsid w:val="00DA4E9E"/>
+    <w:rsid w:val="00AD0D95"/>
     <w:rPr>
       <w:rFonts w:ascii="Aptos" w:eastAsia="MS Mincho" w:hAnsi="Aptos" w:cstheme="majorHAnsi"/>
       <w:noProof/>
@@ -2066,7 +2543,7 @@
     <w:name w:val="CLIN4 Char"/>
     <w:basedOn w:val="DefaultParagraphFont"/>
     <w:link w:val="CLIN4"/>
-    <w:rsid w:val="00DA4E9E"/>
+    <w:rsid w:val="00AD0D95"/>
     <w:rPr>
       <w:rFonts w:ascii="Aptos" w:eastAsia="MS Mincho" w:hAnsi="Aptos" w:cs="Times New Roman"/>
       <w:noProof/>
@@ -2123,12 +2600,9 @@
     <w:basedOn w:val="Normal"/>
     <w:link w:val="EndNoteBibliographyChar"/>
     <w:rsid w:val="00D02B85"/>
-    <w:pPr>
-      <w:spacing w:after="0" w:line="240" w:lineRule="auto"/>
-    </w:pPr>
     <w:rPr>
       <w:rFonts w:ascii="Calibri" w:eastAsiaTheme="minorEastAsia" w:hAnsi="Calibri" w:cs="Calibri"/>
-      <w:szCs w:val="24"/>
+      <w:sz w:val="12"/>
       <w:lang w:val="en-US" w:eastAsia="zh-TW"/>
     </w:rPr>
   </w:style>
@@ -2139,12 +2613,14 @@
     <w:rsid w:val="00D02B85"/>
     <w:rPr>
       <w:rFonts w:ascii="Calibri" w:eastAsiaTheme="minorEastAsia" w:hAnsi="Calibri" w:cs="Calibri"/>
+      <w:sz w:val="12"/>
       <w:szCs w:val="24"/>
       <w:lang w:val="en-US" w:eastAsia="zh-TW"/>
     </w:rPr>
   </w:style>
   <w:style w:type="paragraph" w:styleId="NoSpacing">
     <w:name w:val="No Spacing"/>
+    <w:link w:val="NoSpacingChar"/>
     <w:uiPriority w:val="1"/>
     <w:qFormat/>
     <w:rsid w:val="00D02B85"/>
@@ -2180,15 +2656,13 @@
     <w:qFormat/>
     <w:rsid w:val="000E668C"/>
     <w:pPr>
-      <w:spacing w:after="0" w:line="240" w:lineRule="auto"/>
       <w:ind w:left="424" w:hanging="424"/>
       <w:jc w:val="both"/>
     </w:pPr>
     <w:rPr>
-      <w:rFonts w:ascii="Calibri" w:eastAsia="MS Mincho" w:hAnsi="Calibri" w:cs="Times New Roman"/>
+      <w:rFonts w:ascii="Calibri" w:hAnsi="Calibri"/>
       <w:noProof/>
       <w:sz w:val="12"/>
-      <w:szCs w:val="24"/>
       <w:lang w:val="en-US"/>
     </w:rPr>
   </w:style>
@@ -2211,7 +2685,7 @@
     <w:uiPriority w:val="99"/>
     <w:semiHidden/>
     <w:unhideWhenUsed/>
-    <w:rsid w:val="00EF4E19"/>
+    <w:rsid w:val="00417180"/>
     <w:rPr>
       <w:sz w:val="16"/>
       <w:szCs w:val="16"/>
@@ -2224,10 +2698,7 @@
     <w:uiPriority w:val="99"/>
     <w:semiHidden/>
     <w:unhideWhenUsed/>
-    <w:rsid w:val="00EF4E19"/>
-    <w:pPr>
-      <w:spacing w:line="240" w:lineRule="auto"/>
-    </w:pPr>
+    <w:rsid w:val="00417180"/>
     <w:rPr>
       <w:sz w:val="20"/>
       <w:szCs w:val="20"/>
@@ -2239,10 +2710,99 @@
     <w:link w:val="CommentText"/>
     <w:uiPriority w:val="99"/>
     <w:semiHidden/>
-    <w:rsid w:val="00EF4E19"/>
+    <w:rsid w:val="00417180"/>
     <w:rPr>
       <w:sz w:val="20"/>
       <w:szCs w:val="20"/>
+    </w:rPr>
+  </w:style>
+  <w:style w:type="paragraph" w:styleId="BalloonText">
+    <w:name w:val="Balloon Text"/>
+    <w:basedOn w:val="Normal"/>
+    <w:link w:val="BalloonTextChar"/>
+    <w:uiPriority w:val="99"/>
+    <w:semiHidden/>
+    <w:unhideWhenUsed/>
+    <w:rsid w:val="00417180"/>
+    <w:rPr>
+      <w:rFonts w:ascii="Segoe UI" w:hAnsi="Segoe UI" w:cs="Segoe UI"/>
+      <w:sz w:val="18"/>
+      <w:szCs w:val="18"/>
+    </w:rPr>
+  </w:style>
+  <w:style w:type="character" w:customStyle="1" w:styleId="BalloonTextChar">
+    <w:name w:val="Balloon Text Char"/>
+    <w:basedOn w:val="DefaultParagraphFont"/>
+    <w:link w:val="BalloonText"/>
+    <w:uiPriority w:val="99"/>
+    <w:semiHidden/>
+    <w:rsid w:val="00417180"/>
+    <w:rPr>
+      <w:rFonts w:ascii="Segoe UI" w:hAnsi="Segoe UI" w:cs="Segoe UI"/>
+      <w:sz w:val="18"/>
+      <w:szCs w:val="18"/>
+    </w:rPr>
+  </w:style>
+  <w:style w:type="paragraph" w:styleId="Header">
+    <w:name w:val="header"/>
+    <w:basedOn w:val="Normal"/>
+    <w:link w:val="HeaderChar"/>
+    <w:uiPriority w:val="99"/>
+    <w:unhideWhenUsed/>
+    <w:rsid w:val="00417180"/>
+    <w:pPr>
+      <w:tabs>
+        <w:tab w:val="center" w:pos="4513"/>
+        <w:tab w:val="right" w:pos="9026"/>
+      </w:tabs>
+    </w:pPr>
+  </w:style>
+  <w:style w:type="character" w:customStyle="1" w:styleId="HeaderChar">
+    <w:name w:val="Header Char"/>
+    <w:basedOn w:val="DefaultParagraphFont"/>
+    <w:link w:val="Header"/>
+    <w:uiPriority w:val="99"/>
+    <w:rsid w:val="00417180"/>
+  </w:style>
+  <w:style w:type="character" w:customStyle="1" w:styleId="NoSpacingChar">
+    <w:name w:val="No Spacing Char"/>
+    <w:basedOn w:val="DefaultParagraphFont"/>
+    <w:link w:val="NoSpacing"/>
+    <w:uiPriority w:val="1"/>
+    <w:rsid w:val="00AB1D05"/>
+    <w:rPr>
+      <w:rFonts w:eastAsiaTheme="minorEastAsia"/>
+      <w:sz w:val="24"/>
+      <w:szCs w:val="24"/>
+      <w:lang w:val="en-US" w:eastAsia="zh-TW"/>
+    </w:rPr>
+  </w:style>
+  <w:style w:type="paragraph" w:customStyle="1" w:styleId="EndNoteBibliographyTitle">
+    <w:name w:val="EndNote Bibliography Title"/>
+    <w:basedOn w:val="Normal"/>
+    <w:link w:val="EndNoteBibliographyTitleChar"/>
+    <w:rsid w:val="00466E21"/>
+    <w:pPr>
+      <w:jc w:val="center"/>
+    </w:pPr>
+    <w:rPr>
+      <w:rFonts w:ascii="Calibri" w:hAnsi="Calibri" w:cs="Calibri"/>
+      <w:noProof/>
+      <w:sz w:val="12"/>
+      <w:lang w:val="en-US"/>
+    </w:rPr>
+  </w:style>
+  <w:style w:type="character" w:customStyle="1" w:styleId="EndNoteBibliographyTitleChar">
+    <w:name w:val="EndNote Bibliography Title Char"/>
+    <w:basedOn w:val="CLIN4Char"/>
+    <w:link w:val="EndNoteBibliographyTitle"/>
+    <w:rsid w:val="00466E21"/>
+    <w:rPr>
+      <w:rFonts w:ascii="Calibri" w:eastAsia="MS Mincho" w:hAnsi="Calibri" w:cs="Calibri"/>
+      <w:noProof/>
+      <w:sz w:val="12"/>
+      <w:szCs w:val="24"/>
+      <w:lang w:val="en-US"/>
     </w:rPr>
   </w:style>
   <w:style w:type="paragraph" w:styleId="CommentSubject">
@@ -2253,7 +2813,7 @@
     <w:uiPriority w:val="99"/>
     <w:semiHidden/>
     <w:unhideWhenUsed/>
-    <w:rsid w:val="00EF4E19"/>
+    <w:rsid w:val="0037490F"/>
     <w:rPr>
       <w:b/>
       <w:bCs/>
@@ -2265,7 +2825,7 @@
     <w:link w:val="CommentSubject"/>
     <w:uiPriority w:val="99"/>
     <w:semiHidden/>
-    <w:rsid w:val="00EF4E19"/>
+    <w:rsid w:val="0037490F"/>
     <w:rPr>
       <w:b/>
       <w:bCs/>
@@ -2273,109 +2833,16 @@
       <w:szCs w:val="20"/>
     </w:rPr>
   </w:style>
-  <w:style w:type="paragraph" w:styleId="BalloonText">
-    <w:name w:val="Balloon Text"/>
-    <w:basedOn w:val="Normal"/>
-    <w:link w:val="BalloonTextChar"/>
-    <w:uiPriority w:val="99"/>
-    <w:semiHidden/>
-    <w:unhideWhenUsed/>
-    <w:rsid w:val="00EF4E19"/>
-    <w:pPr>
-      <w:spacing w:after="0" w:line="240" w:lineRule="auto"/>
-    </w:pPr>
-    <w:rPr>
-      <w:rFonts w:ascii="Segoe UI" w:hAnsi="Segoe UI" w:cs="Segoe UI"/>
-      <w:sz w:val="18"/>
-      <w:szCs w:val="18"/>
-    </w:rPr>
-  </w:style>
-  <w:style w:type="character" w:customStyle="1" w:styleId="BalloonTextChar">
-    <w:name w:val="Balloon Text Char"/>
+  <w:style w:type="character" w:styleId="Strong">
+    <w:name w:val="Strong"/>
     <w:basedOn w:val="DefaultParagraphFont"/>
-    <w:link w:val="BalloonText"/>
-    <w:uiPriority w:val="99"/>
-    <w:semiHidden/>
-    <w:rsid w:val="00EF4E19"/>
-    <w:rPr>
-      <w:rFonts w:ascii="Segoe UI" w:hAnsi="Segoe UI" w:cs="Segoe UI"/>
-      <w:sz w:val="18"/>
-      <w:szCs w:val="18"/>
-    </w:rPr>
-  </w:style>
-  <w:style w:type="character" w:styleId="Hyperlink">
-    <w:name w:val="Hyperlink"/>
-    <w:basedOn w:val="DefaultParagraphFont"/>
-    <w:uiPriority w:val="99"/>
-    <w:semiHidden/>
-    <w:unhideWhenUsed/>
-    <w:rsid w:val="00EF4E19"/>
-    <w:rPr>
-      <w:color w:val="0000FF"/>
-      <w:u w:val="single"/>
-    </w:rPr>
-  </w:style>
-  <w:style w:type="paragraph" w:customStyle="1" w:styleId="EndNoteBibliographyTitle">
-    <w:name w:val="EndNote Bibliography Title"/>
-    <w:basedOn w:val="Normal"/>
-    <w:link w:val="EndNoteBibliographyTitleChar"/>
-    <w:rsid w:val="00303115"/>
-    <w:pPr>
-      <w:spacing w:after="0"/>
-      <w:jc w:val="center"/>
-    </w:pPr>
-    <w:rPr>
-      <w:rFonts w:ascii="Calibri" w:hAnsi="Calibri" w:cs="Calibri"/>
-      <w:noProof/>
-      <w:lang w:val="en-US"/>
-    </w:rPr>
-  </w:style>
-  <w:style w:type="character" w:customStyle="1" w:styleId="EndNoteBibliographyTitleChar">
-    <w:name w:val="EndNote Bibliography Title Char"/>
-    <w:basedOn w:val="CLIN3BULLETPOINTSChar"/>
-    <w:link w:val="EndNoteBibliographyTitle"/>
-    <w:rsid w:val="00303115"/>
-    <w:rPr>
-      <w:rFonts w:ascii="Calibri" w:eastAsia="MS Mincho" w:hAnsi="Calibri" w:cs="Calibri"/>
-      <w:noProof/>
-      <w:sz w:val="18"/>
-      <w:szCs w:val="18"/>
-      <w:lang w:val="en-US" w:eastAsia="en-AU"/>
-    </w:rPr>
-  </w:style>
-  <w:style w:type="character" w:styleId="FollowedHyperlink">
-    <w:name w:val="FollowedHyperlink"/>
-    <w:basedOn w:val="DefaultParagraphFont"/>
-    <w:uiPriority w:val="99"/>
-    <w:semiHidden/>
-    <w:unhideWhenUsed/>
-    <w:rsid w:val="00303115"/>
-    <w:rPr>
-      <w:color w:val="954F72" w:themeColor="followedHyperlink"/>
-      <w:u w:val="single"/>
-    </w:rPr>
-  </w:style>
-  <w:style w:type="paragraph" w:styleId="Header">
-    <w:name w:val="header"/>
-    <w:basedOn w:val="Normal"/>
-    <w:link w:val="HeaderChar"/>
-    <w:uiPriority w:val="99"/>
-    <w:unhideWhenUsed/>
-    <w:rsid w:val="006C4886"/>
-    <w:pPr>
-      <w:tabs>
-        <w:tab w:val="center" w:pos="4513"/>
-        <w:tab w:val="right" w:pos="9026"/>
-      </w:tabs>
-      <w:spacing w:after="0" w:line="240" w:lineRule="auto"/>
-    </w:pPr>
-  </w:style>
-  <w:style w:type="character" w:customStyle="1" w:styleId="HeaderChar">
-    <w:name w:val="Header Char"/>
-    <w:basedOn w:val="DefaultParagraphFont"/>
-    <w:link w:val="Header"/>
-    <w:uiPriority w:val="99"/>
-    <w:rsid w:val="006C4886"/>
+    <w:uiPriority w:val="22"/>
+    <w:qFormat/>
+    <w:rsid w:val="0037490F"/>
+    <w:rPr>
+      <w:b/>
+      <w:bCs/>
+    </w:rPr>
   </w:style>
 </w:styles>
 </file>

</xml_diff>